<commit_message>
fix sample surat ttd format
</commit_message>
<xml_diff>
--- a/downloadable/Sample_Surat_Perpanjangan_TA.docx
+++ b/downloadable/Sample_Surat_Perpanjangan_TA.docx
@@ -389,12 +389,127 @@
     <w:p>
       <w:pPr>
         <w:spacing w:line="480" w:lineRule="auto"/>
-        <w:rPr>
-          <w:rFonts w:ascii="Times New Roman" w:cs="Times New Roman" w:eastAsia="Times New Roman" w:hAnsi="Times New Roman"/>
-          <w:sz w:val="24"/>
-          <w:szCs w:val="24"/>
-        </w:rPr>
-      </w:pPr>
+        <w:ind w:left="6944.881889763779" w:firstLine="0"/>
+        <w:rPr>
+          <w:rFonts w:ascii="Times New Roman" w:cs="Times New Roman" w:eastAsia="Times New Roman" w:hAnsi="Times New Roman"/>
+          <w:sz w:val="24"/>
+          <w:szCs w:val="24"/>
+        </w:rPr>
+      </w:pPr>
+      <w:r>
+        <w:rPr>
+          <w:rFonts w:ascii="Times New Roman" w:cs="Times New Roman" w:eastAsia="Times New Roman" w:hAnsi="Times New Roman"/>
+          <w:sz w:val="24"/>
+          <w:szCs w:val="24"/>
+          <w:rtl w:val="0"/>
+        </w:rPr>
+        <w:t xml:space="preserve">Pemohon</w:t>
+      </w:r>
+    </w:p>
+    <w:p>
+      <w:pPr>
+        <w:spacing w:line="480" w:lineRule="auto"/>
+        <w:ind w:left="6944.881889763779" w:firstLine="0"/>
+        <w:rPr>
+          <w:rFonts w:ascii="Times New Roman" w:cs="Times New Roman" w:eastAsia="Times New Roman" w:hAnsi="Times New Roman"/>
+          <w:sz w:val="24"/>
+          <w:szCs w:val="24"/>
+        </w:rPr>
+      </w:pPr>
+      <w:r>
+        <w:rPr>
+          <w:rtl w:val="0"/>
+        </w:rPr>
+      </w:r>
+    </w:p>
+    <w:p>
+      <w:pPr>
+        <w:spacing w:line="480" w:lineRule="auto"/>
+        <w:ind w:left="6944.881889763779" w:firstLine="0"/>
+        <w:rPr>
+          <w:rFonts w:ascii="Times New Roman" w:cs="Times New Roman" w:eastAsia="Times New Roman" w:hAnsi="Times New Roman"/>
+          <w:sz w:val="24"/>
+          <w:szCs w:val="24"/>
+        </w:rPr>
+      </w:pPr>
+      <w:r>
+        <w:rPr>
+          <w:rtl w:val="0"/>
+        </w:rPr>
+      </w:r>
+    </w:p>
+    <w:p>
+      <w:pPr>
+        <w:spacing w:line="480" w:lineRule="auto"/>
+        <w:ind w:left="6944.881889763779" w:firstLine="0"/>
+        <w:rPr>
+          <w:rFonts w:ascii="Times New Roman" w:cs="Times New Roman" w:eastAsia="Times New Roman" w:hAnsi="Times New Roman"/>
+          <w:sz w:val="24"/>
+          <w:szCs w:val="24"/>
+        </w:rPr>
+      </w:pPr>
+      <w:r>
+        <w:rPr>
+          <w:rtl w:val="0"/>
+        </w:rPr>
+      </w:r>
+    </w:p>
+    <w:p>
+      <w:pPr>
+        <w:spacing w:line="480" w:lineRule="auto"/>
+        <w:ind w:left="6944.881889763779" w:firstLine="0"/>
+        <w:rPr>
+          <w:rFonts w:ascii="Times New Roman" w:cs="Times New Roman" w:eastAsia="Times New Roman" w:hAnsi="Times New Roman"/>
+          <w:sz w:val="24"/>
+          <w:szCs w:val="24"/>
+        </w:rPr>
+      </w:pPr>
+      <w:r>
+        <w:rPr>
+          <w:rtl w:val="0"/>
+        </w:rPr>
+      </w:r>
+    </w:p>
+    <w:p>
+      <w:pPr>
+        <w:spacing w:line="480" w:lineRule="auto"/>
+        <w:ind w:left="6944.881889763779" w:firstLine="0"/>
+        <w:rPr>
+          <w:rFonts w:ascii="Times New Roman" w:cs="Times New Roman" w:eastAsia="Times New Roman" w:hAnsi="Times New Roman"/>
+          <w:sz w:val="24"/>
+          <w:szCs w:val="24"/>
+        </w:rPr>
+      </w:pPr>
+      <w:r>
+        <w:rPr>
+          <w:rFonts w:ascii="Times New Roman" w:cs="Times New Roman" w:eastAsia="Times New Roman" w:hAnsi="Times New Roman"/>
+          <w:sz w:val="24"/>
+          <w:szCs w:val="24"/>
+          <w:rtl w:val="0"/>
+        </w:rPr>
+        <w:t xml:space="preserve">Nama Anda</w:t>
+      </w:r>
+    </w:p>
+    <w:p>
+      <w:pPr>
+        <w:spacing w:line="480" w:lineRule="auto"/>
+        <w:jc w:val="center"/>
+        <w:rPr>
+          <w:rFonts w:ascii="Times New Roman" w:cs="Times New Roman" w:eastAsia="Times New Roman" w:hAnsi="Times New Roman"/>
+          <w:sz w:val="24"/>
+          <w:szCs w:val="24"/>
+        </w:rPr>
+      </w:pPr>
+      <w:r>
+        <w:rPr>
+          <w:rFonts w:ascii="Times New Roman" w:cs="Times New Roman" w:eastAsia="Times New Roman" w:hAnsi="Times New Roman"/>
+          <w:b w:val="1"/>
+          <w:sz w:val="24"/>
+          <w:szCs w:val="24"/>
+          <w:rtl w:val="0"/>
+        </w:rPr>
+        <w:t xml:space="preserve">Mengetahui,</w:t>
+      </w:r>
       <w:r>
         <w:rPr>
           <w:rtl w:val="0"/>
@@ -501,128 +616,6 @@
         <w:t xml:space="preserve">Dr. Nama Pembimbing, S.T.</w:t>
         <w:tab/>
         <w:t xml:space="preserve">Nama Pembimbing, ST.</w:t>
-      </w:r>
-    </w:p>
-    <w:p>
-      <w:pPr>
-        <w:tabs>
-          <w:tab w:val="right" w:pos="9060"/>
-        </w:tabs>
-        <w:spacing w:line="480" w:lineRule="auto"/>
-        <w:jc w:val="center"/>
-        <w:rPr>
-          <w:rFonts w:ascii="Times New Roman" w:cs="Times New Roman" w:eastAsia="Times New Roman" w:hAnsi="Times New Roman"/>
-          <w:sz w:val="24"/>
-          <w:szCs w:val="24"/>
-        </w:rPr>
-      </w:pPr>
-      <w:r>
-        <w:rPr>
-          <w:rFonts w:ascii="Times New Roman" w:cs="Times New Roman" w:eastAsia="Times New Roman" w:hAnsi="Times New Roman"/>
-          <w:sz w:val="24"/>
-          <w:szCs w:val="24"/>
-          <w:rtl w:val="0"/>
-        </w:rPr>
-        <w:t xml:space="preserve">Pemohon</w:t>
-      </w:r>
-    </w:p>
-    <w:p>
-      <w:pPr>
-        <w:tabs>
-          <w:tab w:val="right" w:pos="9060"/>
-        </w:tabs>
-        <w:spacing w:line="480" w:lineRule="auto"/>
-        <w:jc w:val="center"/>
-        <w:rPr>
-          <w:rFonts w:ascii="Times New Roman" w:cs="Times New Roman" w:eastAsia="Times New Roman" w:hAnsi="Times New Roman"/>
-          <w:sz w:val="24"/>
-          <w:szCs w:val="24"/>
-        </w:rPr>
-      </w:pPr>
-      <w:r>
-        <w:rPr>
-          <w:rtl w:val="0"/>
-        </w:rPr>
-      </w:r>
-    </w:p>
-    <w:p>
-      <w:pPr>
-        <w:tabs>
-          <w:tab w:val="right" w:pos="9060"/>
-        </w:tabs>
-        <w:spacing w:line="480" w:lineRule="auto"/>
-        <w:jc w:val="center"/>
-        <w:rPr>
-          <w:rFonts w:ascii="Times New Roman" w:cs="Times New Roman" w:eastAsia="Times New Roman" w:hAnsi="Times New Roman"/>
-          <w:sz w:val="24"/>
-          <w:szCs w:val="24"/>
-        </w:rPr>
-      </w:pPr>
-      <w:r>
-        <w:rPr>
-          <w:rtl w:val="0"/>
-        </w:rPr>
-      </w:r>
-    </w:p>
-    <w:p>
-      <w:pPr>
-        <w:tabs>
-          <w:tab w:val="right" w:pos="9060"/>
-        </w:tabs>
-        <w:spacing w:line="480" w:lineRule="auto"/>
-        <w:jc w:val="center"/>
-        <w:rPr>
-          <w:rFonts w:ascii="Times New Roman" w:cs="Times New Roman" w:eastAsia="Times New Roman" w:hAnsi="Times New Roman"/>
-          <w:sz w:val="24"/>
-          <w:szCs w:val="24"/>
-        </w:rPr>
-      </w:pPr>
-      <w:r>
-        <w:rPr>
-          <w:rtl w:val="0"/>
-        </w:rPr>
-      </w:r>
-    </w:p>
-    <w:p>
-      <w:pPr>
-        <w:tabs>
-          <w:tab w:val="right" w:pos="9060"/>
-        </w:tabs>
-        <w:spacing w:line="480" w:lineRule="auto"/>
-        <w:jc w:val="center"/>
-        <w:rPr>
-          <w:rFonts w:ascii="Times New Roman" w:cs="Times New Roman" w:eastAsia="Times New Roman" w:hAnsi="Times New Roman"/>
-          <w:sz w:val="24"/>
-          <w:szCs w:val="24"/>
-        </w:rPr>
-      </w:pPr>
-      <w:r>
-        <w:rPr>
-          <w:rtl w:val="0"/>
-        </w:rPr>
-      </w:r>
-    </w:p>
-    <w:p>
-      <w:pPr>
-        <w:tabs>
-          <w:tab w:val="right" w:pos="9060"/>
-        </w:tabs>
-        <w:spacing w:line="480" w:lineRule="auto"/>
-        <w:jc w:val="center"/>
-        <w:rPr>
-          <w:rFonts w:ascii="Times New Roman" w:cs="Times New Roman" w:eastAsia="Times New Roman" w:hAnsi="Times New Roman"/>
-          <w:sz w:val="24"/>
-          <w:szCs w:val="24"/>
-        </w:rPr>
-      </w:pPr>
-      <w:r>
-        <w:rPr>
-          <w:rFonts w:ascii="Times New Roman" w:cs="Times New Roman" w:eastAsia="Times New Roman" w:hAnsi="Times New Roman"/>
-          <w:sz w:val="24"/>
-          <w:szCs w:val="24"/>
-          <w:rtl w:val="0"/>
-        </w:rPr>
-        <w:t xml:space="preserve">Nama Anda</w:t>
       </w:r>
     </w:p>
     <w:sectPr>

</xml_diff>